<commit_message>
in built string functions added
</commit_message>
<xml_diff>
--- a/notes/17. In Built String Functions.docx
+++ b/notes/17. In Built String Functions.docx
@@ -95,6 +95,219 @@
           <w:sz w:val="32"/>
           <w:szCs w:val="32"/>
         </w:rPr>
+        <w:t>-- It may have one or more arguments.</w:t>
+      </w:r>
+    </w:p>
+    <w:p>
+      <w:pPr>
+        <w:rPr>
+          <w:sz w:val="32"/>
+          <w:szCs w:val="32"/>
+        </w:rPr>
+      </w:pPr>
+      <w:r>
+        <w:rPr>
+          <w:sz w:val="32"/>
+          <w:szCs w:val="32"/>
+        </w:rPr>
+        <w:t>-- If all arguments are non-binary strings, the result is a non-binary string. If the arguments include any binary strings, the result is a binary string.</w:t>
+      </w:r>
+    </w:p>
+    <w:p>
+      <w:pPr>
+        <w:rPr>
+          <w:sz w:val="32"/>
+          <w:szCs w:val="32"/>
+        </w:rPr>
+      </w:pPr>
+    </w:p>
+    <w:p>
+      <w:pPr>
+        <w:rPr>
+          <w:sz w:val="28"/>
+          <w:szCs w:val="28"/>
+        </w:rPr>
+      </w:pPr>
+      <w:r>
+        <w:rPr>
+          <w:sz w:val="28"/>
+          <w:szCs w:val="28"/>
+        </w:rPr>
+        <w:t xml:space="preserve">SELECT </w:t>
+      </w:r>
+      <w:proofErr w:type="gramStart"/>
+      <w:r>
+        <w:rPr>
+          <w:sz w:val="28"/>
+          <w:szCs w:val="28"/>
+        </w:rPr>
+        <w:t>CONCAT(</w:t>
+      </w:r>
+      <w:proofErr w:type="gramEnd"/>
+      <w:r>
+        <w:rPr>
+          <w:sz w:val="28"/>
+          <w:szCs w:val="28"/>
+        </w:rPr>
+        <w:t>'Hello', 'World');</w:t>
+      </w:r>
+      <w:r>
+        <w:rPr>
+          <w:sz w:val="28"/>
+          <w:szCs w:val="28"/>
+        </w:rPr>
+        <w:tab/>
+      </w:r>
+      <w:r>
+        <w:rPr>
+          <w:sz w:val="28"/>
+          <w:szCs w:val="28"/>
+        </w:rPr>
+        <w:tab/>
+        <w:t>-- o/p : "HelloWorld"</w:t>
+      </w:r>
+    </w:p>
+    <w:p>
+      <w:pPr>
+        <w:rPr>
+          <w:sz w:val="28"/>
+          <w:szCs w:val="28"/>
+        </w:rPr>
+      </w:pPr>
+      <w:r>
+        <w:rPr>
+          <w:sz w:val="28"/>
+          <w:szCs w:val="28"/>
+        </w:rPr>
+        <w:t xml:space="preserve">SELECT </w:t>
+      </w:r>
+      <w:proofErr w:type="gramStart"/>
+      <w:r>
+        <w:rPr>
+          <w:sz w:val="28"/>
+          <w:szCs w:val="28"/>
+        </w:rPr>
+        <w:t>CONCAT(</w:t>
+      </w:r>
+      <w:proofErr w:type="gramEnd"/>
+      <w:r>
+        <w:rPr>
+          <w:sz w:val="28"/>
+          <w:szCs w:val="28"/>
+        </w:rPr>
+        <w:t>'Hello', ' ', 'World');</w:t>
+      </w:r>
+      <w:r>
+        <w:rPr>
+          <w:sz w:val="28"/>
+          <w:szCs w:val="28"/>
+        </w:rPr>
+        <w:tab/>
+      </w:r>
+      <w:r>
+        <w:rPr>
+          <w:sz w:val="28"/>
+          <w:szCs w:val="28"/>
+        </w:rPr>
+        <w:tab/>
+        <w:t>-- o/p : "Hello World"</w:t>
+      </w:r>
+    </w:p>
+    <w:p>
+      <w:pPr>
+        <w:rPr>
+          <w:sz w:val="28"/>
+          <w:szCs w:val="28"/>
+        </w:rPr>
+      </w:pPr>
+    </w:p>
+    <w:p>
+      <w:pPr>
+        <w:rPr>
+          <w:sz w:val="28"/>
+          <w:szCs w:val="28"/>
+        </w:rPr>
+      </w:pPr>
+      <w:r>
+        <w:rPr>
+          <w:sz w:val="28"/>
+          <w:szCs w:val="28"/>
+        </w:rPr>
+        <w:t xml:space="preserve">SELECT </w:t>
+      </w:r>
+      <w:proofErr w:type="gramStart"/>
+      <w:r>
+        <w:rPr>
+          <w:sz w:val="28"/>
+          <w:szCs w:val="28"/>
+        </w:rPr>
+        <w:t>CONCAT(</w:t>
+      </w:r>
+      <w:proofErr w:type="gramEnd"/>
+      <w:r>
+        <w:rPr>
+          <w:sz w:val="28"/>
+          <w:szCs w:val="28"/>
+        </w:rPr>
+        <w:t>first_name, ' ', last_name) as Employee_Full_Name FROM dev_schema.employee;</w:t>
+      </w:r>
+    </w:p>
+    <w:p>
+      <w:pPr>
+        <w:rPr>
+          <w:sz w:val="28"/>
+          <w:szCs w:val="28"/>
+        </w:rPr>
+      </w:pPr>
+    </w:p>
+    <w:p>
+      <w:pPr>
+        <w:jc w:val="center"/>
+        <w:rPr>
+          <w:sz w:val="40"/>
+          <w:szCs w:val="40"/>
+          <w:u w:val="single"/>
+        </w:rPr>
+      </w:pPr>
+      <w:r>
+        <w:rPr>
+          <w:sz w:val="40"/>
+          <w:szCs w:val="40"/>
+          <w:u w:val="single"/>
+        </w:rPr>
+        <w:t>Concat_</w:t>
+      </w:r>
+      <w:proofErr w:type="gramStart"/>
+      <w:r>
+        <w:rPr>
+          <w:sz w:val="40"/>
+          <w:szCs w:val="40"/>
+          <w:u w:val="single"/>
+        </w:rPr>
+        <w:t>WS(</w:t>
+      </w:r>
+      <w:proofErr w:type="gramEnd"/>
+      <w:r>
+        <w:rPr>
+          <w:sz w:val="40"/>
+          <w:szCs w:val="40"/>
+          <w:u w:val="single"/>
+        </w:rPr>
+        <w:t>separator, str1, str2, …)</w:t>
+      </w:r>
+    </w:p>
+    <w:p>
+      <w:pPr>
+        <w:rPr>
+          <w:sz w:val="32"/>
+          <w:szCs w:val="32"/>
+        </w:rPr>
+      </w:pPr>
+      <w:r>
+        <w:rPr>
+          <w:sz w:val="32"/>
+          <w:szCs w:val="32"/>
+        </w:rPr>
         <w:t xml:space="preserve">-- </w:t>
       </w:r>
       <w:r>
@@ -102,7 +315,23 @@
           <w:sz w:val="32"/>
           <w:szCs w:val="32"/>
         </w:rPr>
-        <w:t>It may have one or more arguments.</w:t>
+        <w:t>CONCAT_</w:t>
+      </w:r>
+      <w:proofErr w:type="gramStart"/>
+      <w:r>
+        <w:rPr>
+          <w:sz w:val="32"/>
+          <w:szCs w:val="32"/>
+        </w:rPr>
+        <w:t>WS(</w:t>
+      </w:r>
+      <w:proofErr w:type="gramEnd"/>
+      <w:r>
+        <w:rPr>
+          <w:sz w:val="32"/>
+          <w:szCs w:val="32"/>
+        </w:rPr>
+        <w:t>) stands for Concatenate With Separator and is a special form of CONCAT().</w:t>
       </w:r>
     </w:p>
     <w:p>
@@ -124,8 +353,237 @@
           <w:sz w:val="32"/>
           <w:szCs w:val="32"/>
         </w:rPr>
-        <w:t>If all arguments are non-binary strings, the result is a non-binary string. If the arguments include any binary strings, the result is a binary string.</w:t>
-      </w:r>
+        <w:t>The first argument is the separator for the rest of the arguments.</w:t>
+      </w:r>
+    </w:p>
+    <w:p>
+      <w:pPr>
+        <w:rPr>
+          <w:sz w:val="32"/>
+          <w:szCs w:val="32"/>
+        </w:rPr>
+      </w:pPr>
+      <w:r>
+        <w:rPr>
+          <w:sz w:val="32"/>
+          <w:szCs w:val="32"/>
+        </w:rPr>
+        <w:t xml:space="preserve">-- </w:t>
+      </w:r>
+      <w:r>
+        <w:rPr>
+          <w:sz w:val="32"/>
+          <w:szCs w:val="32"/>
+        </w:rPr>
+        <w:t>The separator is added between the strings to be concatenated.</w:t>
+      </w:r>
+    </w:p>
+    <w:p>
+      <w:pPr>
+        <w:rPr>
+          <w:sz w:val="32"/>
+          <w:szCs w:val="32"/>
+        </w:rPr>
+      </w:pPr>
+      <w:r>
+        <w:rPr>
+          <w:sz w:val="32"/>
+          <w:szCs w:val="32"/>
+        </w:rPr>
+        <w:t xml:space="preserve">-- </w:t>
+      </w:r>
+      <w:r>
+        <w:rPr>
+          <w:sz w:val="32"/>
+          <w:szCs w:val="32"/>
+        </w:rPr>
+        <w:t>The separator can be a string, as can the rest of the arguments. If the separator is NULL, the result is NULL.</w:t>
+      </w:r>
+    </w:p>
+    <w:p>
+      <w:pPr>
+        <w:rPr>
+          <w:sz w:val="32"/>
+          <w:szCs w:val="32"/>
+        </w:rPr>
+      </w:pPr>
+    </w:p>
+    <w:p>
+      <w:pPr>
+        <w:rPr>
+          <w:sz w:val="28"/>
+          <w:szCs w:val="28"/>
+        </w:rPr>
+      </w:pPr>
+      <w:r>
+        <w:rPr>
+          <w:sz w:val="28"/>
+          <w:szCs w:val="28"/>
+        </w:rPr>
+        <w:t>SELECT CONCAT_</w:t>
+      </w:r>
+      <w:proofErr w:type="gramStart"/>
+      <w:r>
+        <w:rPr>
+          <w:sz w:val="28"/>
+          <w:szCs w:val="28"/>
+        </w:rPr>
+        <w:t>WS(</w:t>
+      </w:r>
+      <w:proofErr w:type="gramEnd"/>
+      <w:r>
+        <w:rPr>
+          <w:sz w:val="28"/>
+          <w:szCs w:val="28"/>
+        </w:rPr>
+        <w:t>',', 'Hello', 'World');</w:t>
+      </w:r>
+      <w:r>
+        <w:rPr>
+          <w:sz w:val="28"/>
+          <w:szCs w:val="28"/>
+        </w:rPr>
+        <w:tab/>
+      </w:r>
+      <w:r>
+        <w:rPr>
+          <w:sz w:val="28"/>
+          <w:szCs w:val="28"/>
+        </w:rPr>
+        <w:tab/>
+        <w:t>-- o/p : "Hello,World"</w:t>
+      </w:r>
+    </w:p>
+    <w:p>
+      <w:pPr>
+        <w:rPr>
+          <w:sz w:val="28"/>
+          <w:szCs w:val="28"/>
+        </w:rPr>
+      </w:pPr>
+      <w:r>
+        <w:rPr>
+          <w:sz w:val="28"/>
+          <w:szCs w:val="28"/>
+        </w:rPr>
+        <w:t>SELECT CONCAT_</w:t>
+      </w:r>
+      <w:proofErr w:type="gramStart"/>
+      <w:r>
+        <w:rPr>
+          <w:sz w:val="28"/>
+          <w:szCs w:val="28"/>
+        </w:rPr>
+        <w:t>WS(</w:t>
+      </w:r>
+      <w:proofErr w:type="gramEnd"/>
+      <w:r>
+        <w:rPr>
+          <w:sz w:val="28"/>
+          <w:szCs w:val="28"/>
+        </w:rPr>
+        <w:t>'Hello', 'World');</w:t>
+      </w:r>
+      <w:r>
+        <w:rPr>
+          <w:sz w:val="28"/>
+          <w:szCs w:val="28"/>
+        </w:rPr>
+        <w:tab/>
+      </w:r>
+      <w:r>
+        <w:rPr>
+          <w:sz w:val="28"/>
+          <w:szCs w:val="28"/>
+        </w:rPr>
+        <w:tab/>
+      </w:r>
+      <w:r>
+        <w:rPr>
+          <w:sz w:val="28"/>
+          <w:szCs w:val="28"/>
+        </w:rPr>
+        <w:tab/>
+      </w:r>
+      <w:r>
+        <w:rPr>
+          <w:sz w:val="28"/>
+          <w:szCs w:val="28"/>
+        </w:rPr>
+        <w:tab/>
+        <w:t>-- o/p : "World"</w:t>
+      </w:r>
+    </w:p>
+    <w:p>
+      <w:pPr>
+        <w:rPr>
+          <w:sz w:val="28"/>
+          <w:szCs w:val="28"/>
+        </w:rPr>
+      </w:pPr>
+    </w:p>
+    <w:p>
+      <w:pPr>
+        <w:rPr>
+          <w:sz w:val="28"/>
+          <w:szCs w:val="28"/>
+        </w:rPr>
+      </w:pPr>
+      <w:r>
+        <w:rPr>
+          <w:sz w:val="28"/>
+          <w:szCs w:val="28"/>
+        </w:rPr>
+        <w:t>SELECT CONCAT_</w:t>
+      </w:r>
+      <w:proofErr w:type="gramStart"/>
+      <w:r>
+        <w:rPr>
+          <w:sz w:val="28"/>
+          <w:szCs w:val="28"/>
+        </w:rPr>
+        <w:t>WS(</w:t>
+      </w:r>
+      <w:proofErr w:type="gramEnd"/>
+      <w:r>
+        <w:rPr>
+          <w:sz w:val="28"/>
+          <w:szCs w:val="28"/>
+        </w:rPr>
+        <w:t>', ', department_id, department_name) FROM dev_schema.department;</w:t>
+      </w:r>
+    </w:p>
+    <w:p>
+      <w:pPr>
+        <w:rPr>
+          <w:sz w:val="28"/>
+          <w:szCs w:val="28"/>
+        </w:rPr>
+      </w:pPr>
+    </w:p>
+    <w:p>
+      <w:pPr>
+        <w:rPr>
+          <w:sz w:val="28"/>
+          <w:szCs w:val="28"/>
+        </w:rPr>
+      </w:pPr>
+    </w:p>
+    <w:p>
+      <w:pPr>
+        <w:rPr>
+          <w:sz w:val="28"/>
+          <w:szCs w:val="28"/>
+        </w:rPr>
+      </w:pPr>
+    </w:p>
+    <w:p>
+      <w:pPr>
+        <w:rPr>
+          <w:sz w:val="28"/>
+          <w:szCs w:val="28"/>
+        </w:rPr>
+      </w:pPr>
     </w:p>
     <w:p>
       <w:pPr>

</xml_diff>